<commit_message>
update planification initiale & MCD
</commit_message>
<xml_diff>
--- a/Doc/Planification initiale.docx
+++ b/Doc/Planification initiale.docx
@@ -2,10 +2,35 @@
 <file path=word/document.xml><?xml version="1.0" encoding="utf-8"?>
 <w:document xmlns:wpc="http://schemas.microsoft.com/office/word/2010/wordprocessingCanvas" xmlns:cx="http://schemas.microsoft.com/office/drawing/2014/chartex" xmlns:cx1="http://schemas.microsoft.com/office/drawing/2015/9/8/chartex" xmlns:mc="http://schemas.openxmlformats.org/markup-compatibility/2006" xmlns:o="urn:schemas-microsoft-com:office:office" xmlns:r="http://schemas.openxmlformats.org/officeDocument/2006/relationships" xmlns:m="http://schemas.openxmlformats.org/officeDocument/2006/math" xmlns:v="urn:schemas-microsoft-com:vml" xmlns:wp14="http://schemas.microsoft.com/office/word/2010/wordprocessingDrawing" xmlns:wp="http://schemas.openxmlformats.org/drawingml/2006/wordprocessingDrawing" xmlns:w10="urn:schemas-microsoft-com:office:word" xmlns:w="http://schemas.openxmlformats.org/wordprocessingml/2006/main" xmlns:w14="http://schemas.microsoft.com/office/word/2010/wordml" xmlns:w15="http://schemas.microsoft.com/office/word/2012/wordml" xmlns:w16se="http://schemas.microsoft.com/office/word/2015/wordml/symex" xmlns:wpg="http://schemas.microsoft.com/office/word/2010/wordprocessingGroup" xmlns:wpi="http://schemas.microsoft.com/office/word/2010/wordprocessingInk" xmlns:wne="http://schemas.microsoft.com/office/word/2006/wordml" xmlns:wps="http://schemas.microsoft.com/office/word/2010/wordprocessingShape" mc:Ignorable="w14 w15 w16se wp14">
   <w:body>
+    <w:p>
+      <w:pPr>
+        <w:jc w:val="center"/>
+        <w:rPr>
+          <w:b/>
+          <w:sz w:val="48"/>
+          <w:szCs w:val="48"/>
+        </w:rPr>
+      </w:pPr>
+      <w:r>
+        <w:rPr>
+          <w:b/>
+          <w:sz w:val="48"/>
+          <w:szCs w:val="48"/>
+        </w:rPr>
+        <w:t>Planification initiale</w:t>
+      </w:r>
+    </w:p>
+    <w:p>
+      <w:pPr>
+        <w:rPr>
+          <w:szCs w:val="14"/>
+        </w:rPr>
+      </w:pPr>
+    </w:p>
     <w:tbl>
       <w:tblPr>
         <w:tblStyle w:val="TableauGrille4-Accentuation1"/>
-        <w:tblpPr w:leftFromText="141" w:rightFromText="141" w:horzAnchor="margin" w:tblpY="4020"/>
+        <w:tblpPr w:leftFromText="141" w:rightFromText="141" w:horzAnchor="margin" w:tblpY="3015"/>
         <w:tblW w:w="0" w:type="auto"/>
         <w:tblLook w:val="04A0" w:firstRow="1" w:lastRow="0" w:firstColumn="1" w:lastColumn="0" w:noHBand="0" w:noVBand="1"/>
       </w:tblPr>
@@ -31,6 +56,8 @@
                 <w:szCs w:val="14"/>
               </w:rPr>
             </w:pPr>
+            <w:bookmarkStart w:id="0" w:name="_GoBack"/>
+            <w:bookmarkEnd w:id="0"/>
             <w:r>
               <w:rPr>
                 <w:iCs/>
@@ -195,17 +222,8 @@
                 <w:iCs/>
                 <w:szCs w:val="14"/>
               </w:rPr>
-              <w:t xml:space="preserve">Conception </w:t>
-            </w:r>
-            <w:proofErr w:type="gramStart"/>
-            <w:r>
-              <w:rPr>
-                <w:iCs/>
-                <w:szCs w:val="14"/>
-              </w:rPr>
-              <w:t>maquettes</w:t>
-            </w:r>
-            <w:proofErr w:type="gramEnd"/>
+              <w:t>Conception maquettes</w:t>
+            </w:r>
           </w:p>
           <w:p>
             <w:pPr>
@@ -247,6 +265,27 @@
                 <w:szCs w:val="14"/>
               </w:rPr>
               <w:t>Conception des User Stories</w:t>
+            </w:r>
+          </w:p>
+          <w:p>
+            <w:pPr>
+              <w:pStyle w:val="Paragraphedeliste"/>
+              <w:numPr>
+                <w:ilvl w:val="0"/>
+                <w:numId w:val="1"/>
+              </w:numPr>
+              <w:cnfStyle w:val="000000100000" w:firstRow="0" w:lastRow="0" w:firstColumn="0" w:lastColumn="0" w:oddVBand="0" w:evenVBand="0" w:oddHBand="1" w:evenHBand="0" w:firstRowFirstColumn="0" w:firstRowLastColumn="0" w:lastRowFirstColumn="0" w:lastRowLastColumn="0"/>
+              <w:rPr>
+                <w:iCs/>
+                <w:szCs w:val="14"/>
+              </w:rPr>
+            </w:pPr>
+            <w:r>
+              <w:rPr>
+                <w:iCs/>
+                <w:szCs w:val="14"/>
+              </w:rPr>
+              <w:t>Documentation Analyse</w:t>
             </w:r>
           </w:p>
         </w:tc>
@@ -358,7 +397,7 @@
                 <w:iCs/>
                 <w:szCs w:val="14"/>
               </w:rPr>
-              <w:t>Réalisation de la partie « Accueil » du site</w:t>
+              <w:t>Réalisation de la partie « Accueil » du site &amp; Test unitaire &amp; acceptation</w:t>
             </w:r>
           </w:p>
           <w:p>
@@ -400,7 +439,7 @@
                 <w:iCs/>
                 <w:szCs w:val="14"/>
               </w:rPr>
-              <w:t>Réalisation de la partie « Login » du site</w:t>
+              <w:t>Réalisation de la partie « Login » du site &amp; Test unitaire &amp; acceptation</w:t>
             </w:r>
           </w:p>
           <w:p>
@@ -421,7 +460,28 @@
                 <w:iCs/>
                 <w:szCs w:val="14"/>
               </w:rPr>
-              <w:t>Réalisation de la partie « Création de programme » du site</w:t>
+              <w:t>Réalisation de la partie « Création de programme » du site &amp; Test unitaire &amp; acceptation</w:t>
+            </w:r>
+          </w:p>
+          <w:p>
+            <w:pPr>
+              <w:pStyle w:val="Paragraphedeliste"/>
+              <w:numPr>
+                <w:ilvl w:val="0"/>
+                <w:numId w:val="1"/>
+              </w:numPr>
+              <w:cnfStyle w:val="000000000000" w:firstRow="0" w:lastRow="0" w:firstColumn="0" w:lastColumn="0" w:oddVBand="0" w:evenVBand="0" w:oddHBand="0" w:evenHBand="0" w:firstRowFirstColumn="0" w:firstRowLastColumn="0" w:lastRowFirstColumn="0" w:lastRowLastColumn="0"/>
+              <w:rPr>
+                <w:iCs/>
+                <w:szCs w:val="14"/>
+              </w:rPr>
+            </w:pPr>
+            <w:r>
+              <w:rPr>
+                <w:iCs/>
+                <w:szCs w:val="14"/>
+              </w:rPr>
+              <w:t>Documentation Réalisation</w:t>
             </w:r>
           </w:p>
         </w:tc>
@@ -515,7 +575,14 @@
                 <w:iCs/>
                 <w:szCs w:val="14"/>
               </w:rPr>
-              <w:t>Réalisation de la partie « Admin » du site</w:t>
+              <w:t xml:space="preserve">Réalisation de la partie « Admin » du site &amp; Test </w:t>
+            </w:r>
+            <w:r>
+              <w:rPr>
+                <w:iCs/>
+                <w:szCs w:val="14"/>
+              </w:rPr>
+              <w:t>unitaire &amp; acceptation</w:t>
             </w:r>
           </w:p>
           <w:p>
@@ -537,6 +604,27 @@
                 <w:szCs w:val="14"/>
               </w:rPr>
               <w:t>Design de l’interface du site</w:t>
+            </w:r>
+          </w:p>
+          <w:p>
+            <w:pPr>
+              <w:pStyle w:val="Paragraphedeliste"/>
+              <w:numPr>
+                <w:ilvl w:val="0"/>
+                <w:numId w:val="1"/>
+              </w:numPr>
+              <w:cnfStyle w:val="000000100000" w:firstRow="0" w:lastRow="0" w:firstColumn="0" w:lastColumn="0" w:oddVBand="0" w:evenVBand="0" w:oddHBand="1" w:evenHBand="0" w:firstRowFirstColumn="0" w:firstRowLastColumn="0" w:lastRowFirstColumn="0" w:lastRowLastColumn="0"/>
+              <w:rPr>
+                <w:iCs/>
+                <w:szCs w:val="14"/>
+              </w:rPr>
+            </w:pPr>
+            <w:r>
+              <w:rPr>
+                <w:iCs/>
+                <w:szCs w:val="14"/>
+              </w:rPr>
+              <w:t>Documentation Réalisation</w:t>
             </w:r>
           </w:p>
         </w:tc>
@@ -648,17 +736,29 @@
                 <w:iCs/>
                 <w:szCs w:val="14"/>
               </w:rPr>
-              <w:t xml:space="preserve">Déployer le site sur </w:t>
-            </w:r>
-            <w:proofErr w:type="spellStart"/>
-            <w:r>
-              <w:rPr>
-                <w:iCs/>
-                <w:szCs w:val="14"/>
-              </w:rPr>
-              <w:t>Swisscenter</w:t>
-            </w:r>
-            <w:proofErr w:type="spellEnd"/>
+              <w:t xml:space="preserve"> Déployer le site sur Swisscenter &amp; Test de performance</w:t>
+            </w:r>
+          </w:p>
+          <w:p>
+            <w:pPr>
+              <w:pStyle w:val="Paragraphedeliste"/>
+              <w:numPr>
+                <w:ilvl w:val="0"/>
+                <w:numId w:val="1"/>
+              </w:numPr>
+              <w:cnfStyle w:val="000000000000" w:firstRow="0" w:lastRow="0" w:firstColumn="0" w:lastColumn="0" w:oddVBand="0" w:evenVBand="0" w:oddHBand="0" w:evenHBand="0" w:firstRowFirstColumn="0" w:firstRowLastColumn="0" w:lastRowFirstColumn="0" w:lastRowLastColumn="0"/>
+              <w:rPr>
+                <w:iCs/>
+                <w:szCs w:val="14"/>
+              </w:rPr>
+            </w:pPr>
+            <w:r>
+              <w:rPr>
+                <w:iCs/>
+                <w:szCs w:val="14"/>
+              </w:rPr>
+              <w:t>Finalisation de la Documentation &amp; manuels d’utilisation/d’installation</w:t>
+            </w:r>
           </w:p>
           <w:p>
             <w:pPr>
@@ -716,6 +816,14 @@
     </w:tbl>
     <w:p>
       <w:pPr>
+        <w:rPr>
+          <w:iCs/>
+          <w:szCs w:val="14"/>
+        </w:rPr>
+      </w:pPr>
+    </w:p>
+    <w:p>
+      <w:pPr>
         <w:jc w:val="center"/>
         <w:rPr>
           <w:b/>
@@ -723,24 +831,6 @@
           <w:szCs w:val="48"/>
         </w:rPr>
       </w:pPr>
-      <w:r>
-        <w:rPr>
-          <w:b/>
-          <w:sz w:val="48"/>
-          <w:szCs w:val="48"/>
-        </w:rPr>
-        <w:t>Planif</w:t>
-      </w:r>
-      <w:bookmarkStart w:id="0" w:name="_GoBack"/>
-      <w:bookmarkEnd w:id="0"/>
-      <w:r>
-        <w:rPr>
-          <w:b/>
-          <w:sz w:val="48"/>
-          <w:szCs w:val="48"/>
-        </w:rPr>
-        <w:t>ication initiale</w:t>
-      </w:r>
     </w:p>
     <w:sectPr>
       <w:pgSz w:w="11906" w:h="16838"/>

</xml_diff>